<commit_message>
matio installiert + eingebunden
</commit_message>
<xml_diff>
--- a/Documents/To-Do_GenericAircraftSimulation.docx
+++ b/Documents/To-Do_GenericAircraftSimulation.docx
@@ -1,6 +1,6 @@
 
 <file path=word/document.xml><?xml version="1.0" encoding="utf-8"?>
-<w:document xmlns:wpc="http://schemas.microsoft.com/office/word/2010/wordprocessingCanvas" xmlns:cx="http://schemas.microsoft.com/office/drawing/2014/chartex" xmlns:cx1="http://schemas.microsoft.com/office/drawing/2015/9/8/chartex" xmlns:cx2="http://schemas.microsoft.com/office/drawing/2015/10/21/chartex" xmlns:cx3="http://schemas.microsoft.com/office/drawing/2016/5/9/chartex" xmlns:cx4="http://schemas.microsoft.com/office/drawing/2016/5/10/chartex" xmlns:cx5="http://schemas.microsoft.com/office/drawing/2016/5/11/chartex" xmlns:cx6="http://schemas.microsoft.com/office/drawing/2016/5/12/chartex" xmlns:cx7="http://schemas.microsoft.com/office/drawing/2016/5/13/chartex" xmlns:cx8="http://schemas.microsoft.com/office/drawing/2016/5/14/chartex" xmlns:mc="http://schemas.openxmlformats.org/markup-compatibility/2006" xmlns:aink="http://schemas.microsoft.com/office/drawing/2016/ink" xmlns:am3d="http://schemas.microsoft.com/office/drawing/2017/model3d" xmlns:o="urn:schemas-microsoft-com:office:office" xmlns:r="http://schemas.openxmlformats.org/officeDocument/2006/relationships" xmlns:m="http://schemas.openxmlformats.org/officeDocument/2006/math" xmlns:v="urn:schemas-microsoft-com:vml" xmlns:wp14="http://schemas.microsoft.com/office/word/2010/wordprocessingDrawing" xmlns:wp="http://schemas.openxmlformats.org/drawingml/2006/wordprocessingDrawing" xmlns:w10="urn:schemas-microsoft-com:office:word" xmlns:w="http://schemas.openxmlformats.org/wordprocessingml/2006/main" xmlns:w14="http://schemas.microsoft.com/office/word/2010/wordml" xmlns:w15="http://schemas.microsoft.com/office/word/2012/wordml" xmlns:w16se="http://schemas.microsoft.com/office/word/2015/wordml/symex" xmlns:wpg="http://schemas.microsoft.com/office/word/2010/wordprocessingGroup" xmlns:wpi="http://schemas.microsoft.com/office/word/2010/wordprocessingInk" xmlns:wne="http://schemas.microsoft.com/office/word/2006/wordml" xmlns:wps="http://schemas.microsoft.com/office/word/2010/wordprocessingShape" mc:Ignorable="w14 w15 w16se wp14">
+<w:document xmlns:wpc="http://schemas.microsoft.com/office/word/2010/wordprocessingCanvas" xmlns:cx="http://schemas.microsoft.com/office/drawing/2014/chartex" xmlns:cx1="http://schemas.microsoft.com/office/drawing/2015/9/8/chartex" xmlns:cx2="http://schemas.microsoft.com/office/drawing/2015/10/21/chartex" xmlns:cx3="http://schemas.microsoft.com/office/drawing/2016/5/9/chartex" xmlns:cx4="http://schemas.microsoft.com/office/drawing/2016/5/10/chartex" xmlns:cx5="http://schemas.microsoft.com/office/drawing/2016/5/11/chartex" xmlns:cx6="http://schemas.microsoft.com/office/drawing/2016/5/12/chartex" xmlns:cx7="http://schemas.microsoft.com/office/drawing/2016/5/13/chartex" xmlns:cx8="http://schemas.microsoft.com/office/drawing/2016/5/14/chartex" xmlns:mc="http://schemas.openxmlformats.org/markup-compatibility/2006" xmlns:aink="http://schemas.microsoft.com/office/drawing/2016/ink" xmlns:am3d="http://schemas.microsoft.com/office/drawing/2017/model3d" xmlns:o="urn:schemas-microsoft-com:office:office" xmlns:r="http://schemas.openxmlformats.org/officeDocument/2006/relationships" xmlns:m="http://schemas.openxmlformats.org/officeDocument/2006/math" xmlns:v="urn:schemas-microsoft-com:vml" xmlns:wp14="http://schemas.microsoft.com/office/word/2010/wordprocessingDrawing" xmlns:wp="http://schemas.openxmlformats.org/drawingml/2006/wordprocessingDrawing" xmlns:w10="urn:schemas-microsoft-com:office:word" xmlns:w="http://schemas.openxmlformats.org/wordprocessingml/2006/main" xmlns:w14="http://schemas.microsoft.com/office/word/2010/wordml" xmlns:w15="http://schemas.microsoft.com/office/word/2012/wordml" xmlns:w16cid="http://schemas.microsoft.com/office/word/2016/wordml/cid" xmlns:w16se="http://schemas.microsoft.com/office/word/2015/wordml/symex" xmlns:wpg="http://schemas.microsoft.com/office/word/2010/wordprocessingGroup" xmlns:wpi="http://schemas.microsoft.com/office/word/2010/wordprocessingInk" xmlns:wne="http://schemas.microsoft.com/office/word/2006/wordml" xmlns:wps="http://schemas.microsoft.com/office/word/2010/wordprocessingShape" mc:Ignorable="w14 w15 w16se w16cid wp14">
   <w:body>
     <w:p>
       <w:pPr>
@@ -94,6 +94,8 @@
       <w:r>
         <w:t>Navigation</w:t>
       </w:r>
+      <w:bookmarkStart w:id="0" w:name="_GoBack"/>
+      <w:bookmarkEnd w:id="0"/>
     </w:p>
     <w:p>
       <w:pPr>
@@ -147,34 +149,30 @@
           <w:numId w:val="2"/>
         </w:numPr>
       </w:pPr>
-      <w:r>
-        <w:t>API MATLAB</w:t>
-      </w:r>
-      <w:r>
-        <w:sym w:font="Wingdings" w:char="F0E0"/>
-      </w:r>
-      <w:r>
-        <w:t>.</w:t>
-      </w:r>
       <w:proofErr w:type="spellStart"/>
       <w:r>
-        <w:t>mat</w:t>
+        <w:t>MatFile</w:t>
       </w:r>
       <w:proofErr w:type="spellEnd"/>
       <w:r>
-        <w:t>-files</w:t>
-      </w:r>
-    </w:p>
-    <w:p>
-      <w:pPr>
-        <w:pStyle w:val="Listenabsatz"/>
-        <w:numPr>
-          <w:ilvl w:val="0"/>
-          <w:numId w:val="2"/>
-        </w:numPr>
-      </w:pPr>
-      <w:bookmarkStart w:id="0" w:name="_GoBack"/>
-      <w:bookmarkEnd w:id="0"/>
+        <w:t xml:space="preserve"> Reader einbinden (sauber </w:t>
+      </w:r>
+      <w:proofErr w:type="spellStart"/>
+      <w:r>
+        <w:t>libs</w:t>
+      </w:r>
+      <w:proofErr w:type="spellEnd"/>
+      <w:r>
+        <w:t xml:space="preserve">, .h </w:t>
+      </w:r>
+      <w:proofErr w:type="gramStart"/>
+      <w:r>
+        <w:t>Files,..</w:t>
+      </w:r>
+      <w:proofErr w:type="gramEnd"/>
+      <w:r>
+        <w:t xml:space="preserve">) </w:t>
+      </w:r>
     </w:p>
     <w:sectPr>
       <w:pgSz w:w="11906" w:h="16838"/>
@@ -187,7 +185,7 @@
 </file>
 
 <file path=word/numbering.xml><?xml version="1.0" encoding="utf-8"?>
-<w:numbering xmlns:wpc="http://schemas.microsoft.com/office/word/2010/wordprocessingCanvas" xmlns:cx="http://schemas.microsoft.com/office/drawing/2014/chartex" xmlns:cx1="http://schemas.microsoft.com/office/drawing/2015/9/8/chartex" xmlns:cx2="http://schemas.microsoft.com/office/drawing/2015/10/21/chartex" xmlns:cx3="http://schemas.microsoft.com/office/drawing/2016/5/9/chartex" xmlns:cx4="http://schemas.microsoft.com/office/drawing/2016/5/10/chartex" xmlns:cx5="http://schemas.microsoft.com/office/drawing/2016/5/11/chartex" xmlns:cx6="http://schemas.microsoft.com/office/drawing/2016/5/12/chartex" xmlns:cx7="http://schemas.microsoft.com/office/drawing/2016/5/13/chartex" xmlns:cx8="http://schemas.microsoft.com/office/drawing/2016/5/14/chartex" xmlns:mc="http://schemas.openxmlformats.org/markup-compatibility/2006" xmlns:aink="http://schemas.microsoft.com/office/drawing/2016/ink" xmlns:am3d="http://schemas.microsoft.com/office/drawing/2017/model3d" xmlns:o="urn:schemas-microsoft-com:office:office" xmlns:r="http://schemas.openxmlformats.org/officeDocument/2006/relationships" xmlns:m="http://schemas.openxmlformats.org/officeDocument/2006/math" xmlns:v="urn:schemas-microsoft-com:vml" xmlns:wp14="http://schemas.microsoft.com/office/word/2010/wordprocessingDrawing" xmlns:wp="http://schemas.openxmlformats.org/drawingml/2006/wordprocessingDrawing" xmlns:w10="urn:schemas-microsoft-com:office:word" xmlns:w="http://schemas.openxmlformats.org/wordprocessingml/2006/main" xmlns:w14="http://schemas.microsoft.com/office/word/2010/wordml" xmlns:w15="http://schemas.microsoft.com/office/word/2012/wordml" xmlns:w16se="http://schemas.microsoft.com/office/word/2015/wordml/symex" xmlns:wpg="http://schemas.microsoft.com/office/word/2010/wordprocessingGroup" xmlns:wpi="http://schemas.microsoft.com/office/word/2010/wordprocessingInk" xmlns:wne="http://schemas.microsoft.com/office/word/2006/wordml" xmlns:wps="http://schemas.microsoft.com/office/word/2010/wordprocessingShape" mc:Ignorable="w14 w15 w16se wp14">
+<w:numbering xmlns:wpc="http://schemas.microsoft.com/office/word/2010/wordprocessingCanvas" xmlns:cx="http://schemas.microsoft.com/office/drawing/2014/chartex" xmlns:cx1="http://schemas.microsoft.com/office/drawing/2015/9/8/chartex" xmlns:cx2="http://schemas.microsoft.com/office/drawing/2015/10/21/chartex" xmlns:cx3="http://schemas.microsoft.com/office/drawing/2016/5/9/chartex" xmlns:cx4="http://schemas.microsoft.com/office/drawing/2016/5/10/chartex" xmlns:cx5="http://schemas.microsoft.com/office/drawing/2016/5/11/chartex" xmlns:cx6="http://schemas.microsoft.com/office/drawing/2016/5/12/chartex" xmlns:cx7="http://schemas.microsoft.com/office/drawing/2016/5/13/chartex" xmlns:cx8="http://schemas.microsoft.com/office/drawing/2016/5/14/chartex" xmlns:mc="http://schemas.openxmlformats.org/markup-compatibility/2006" xmlns:aink="http://schemas.microsoft.com/office/drawing/2016/ink" xmlns:am3d="http://schemas.microsoft.com/office/drawing/2017/model3d" xmlns:o="urn:schemas-microsoft-com:office:office" xmlns:r="http://schemas.openxmlformats.org/officeDocument/2006/relationships" xmlns:m="http://schemas.openxmlformats.org/officeDocument/2006/math" xmlns:v="urn:schemas-microsoft-com:vml" xmlns:wp14="http://schemas.microsoft.com/office/word/2010/wordprocessingDrawing" xmlns:wp="http://schemas.openxmlformats.org/drawingml/2006/wordprocessingDrawing" xmlns:w10="urn:schemas-microsoft-com:office:word" xmlns:w="http://schemas.openxmlformats.org/wordprocessingml/2006/main" xmlns:w14="http://schemas.microsoft.com/office/word/2010/wordml" xmlns:w15="http://schemas.microsoft.com/office/word/2012/wordml" xmlns:w16cid="http://schemas.microsoft.com/office/word/2016/wordml/cid" xmlns:w16se="http://schemas.microsoft.com/office/word/2015/wordml/symex" xmlns:wpg="http://schemas.microsoft.com/office/word/2010/wordprocessingGroup" xmlns:wpi="http://schemas.microsoft.com/office/word/2010/wordprocessingInk" xmlns:wne="http://schemas.microsoft.com/office/word/2006/wordml" xmlns:wps="http://schemas.microsoft.com/office/word/2010/wordprocessingShape" mc:Ignorable="w14 w15 w16se w16cid wp14">
   <w:abstractNum w:abstractNumId="0" w15:restartNumberingAfterBreak="0">
     <w:nsid w:val="61F66844"/>
     <w:multiLevelType w:val="hybridMultilevel"/>
@@ -422,7 +420,7 @@
 </file>
 
 <file path=word/styles.xml><?xml version="1.0" encoding="utf-8"?>
-<w:styles xmlns:mc="http://schemas.openxmlformats.org/markup-compatibility/2006" xmlns:r="http://schemas.openxmlformats.org/officeDocument/2006/relationships" xmlns:w="http://schemas.openxmlformats.org/wordprocessingml/2006/main" xmlns:w14="http://schemas.microsoft.com/office/word/2010/wordml" xmlns:w15="http://schemas.microsoft.com/office/word/2012/wordml" xmlns:w16se="http://schemas.microsoft.com/office/word/2015/wordml/symex" mc:Ignorable="w14 w15 w16se">
+<w:styles xmlns:mc="http://schemas.openxmlformats.org/markup-compatibility/2006" xmlns:r="http://schemas.openxmlformats.org/officeDocument/2006/relationships" xmlns:w="http://schemas.openxmlformats.org/wordprocessingml/2006/main" xmlns:w14="http://schemas.microsoft.com/office/word/2010/wordml" xmlns:w15="http://schemas.microsoft.com/office/word/2012/wordml" xmlns:w16cid="http://schemas.microsoft.com/office/word/2016/wordml/cid" xmlns:w16se="http://schemas.microsoft.com/office/word/2015/wordml/symex" mc:Ignorable="w14 w15 w16se w16cid">
   <w:docDefaults>
     <w:rPrDefault>
       <w:rPr>

</xml_diff>

<commit_message>
Guidance Klassen ergänzt, Module Test erweitert, Transformation Klasse ergänzt
</commit_message>
<xml_diff>
--- a/Documents/To-Do_GenericAircraftSimulation.docx
+++ b/Documents/To-Do_GenericAircraftSimulation.docx
@@ -94,8 +94,6 @@
       <w:r>
         <w:t>Navigation</w:t>
       </w:r>
-      <w:bookmarkStart w:id="0" w:name="_GoBack"/>
-      <w:bookmarkEnd w:id="0"/>
     </w:p>
     <w:p>
       <w:pPr>
@@ -140,39 +138,8 @@
       <w:r>
         <w:t>Unit Test</w:t>
       </w:r>
-    </w:p>
-    <w:p>
-      <w:pPr>
-        <w:pStyle w:val="Listenabsatz"/>
-        <w:numPr>
-          <w:ilvl w:val="0"/>
-          <w:numId w:val="2"/>
-        </w:numPr>
-      </w:pPr>
-      <w:proofErr w:type="spellStart"/>
-      <w:r>
-        <w:t>MatFile</w:t>
-      </w:r>
-      <w:proofErr w:type="spellEnd"/>
-      <w:r>
-        <w:t xml:space="preserve"> Reader einbinden (sauber </w:t>
-      </w:r>
-      <w:proofErr w:type="spellStart"/>
-      <w:r>
-        <w:t>libs</w:t>
-      </w:r>
-      <w:proofErr w:type="spellEnd"/>
-      <w:r>
-        <w:t xml:space="preserve">, .h </w:t>
-      </w:r>
-      <w:proofErr w:type="gramStart"/>
-      <w:r>
-        <w:t>Files,..</w:t>
-      </w:r>
-      <w:proofErr w:type="gramEnd"/>
-      <w:r>
-        <w:t xml:space="preserve">) </w:t>
-      </w:r>
+      <w:bookmarkStart w:id="0" w:name="_GoBack"/>
+      <w:bookmarkEnd w:id="0"/>
     </w:p>
     <w:sectPr>
       <w:pgSz w:w="11906" w:h="16838"/>

</xml_diff>

<commit_message>
Data Cloud Doku ergänzt
</commit_message>
<xml_diff>
--- a/Documents/To-Do_GenericAircraftSimulation.docx
+++ b/Documents/To-Do_GenericAircraftSimulation.docx
@@ -8,28 +8,12 @@
           <w:u w:val="single"/>
         </w:rPr>
       </w:pPr>
-      <w:proofErr w:type="spellStart"/>
       <w:r>
         <w:rPr>
           <w:u w:val="single"/>
         </w:rPr>
-        <w:t>To</w:t>
+        <w:t>To-Do GenericAircraftSimulation</w:t>
       </w:r>
-      <w:proofErr w:type="spellEnd"/>
-      <w:r>
-        <w:rPr>
-          <w:u w:val="single"/>
-        </w:rPr>
-        <w:t xml:space="preserve">-Do </w:t>
-      </w:r>
-      <w:proofErr w:type="spellStart"/>
-      <w:r>
-        <w:rPr>
-          <w:u w:val="single"/>
-        </w:rPr>
-        <w:t>GenericAircraftSimulation</w:t>
-      </w:r>
-      <w:proofErr w:type="spellEnd"/>
     </w:p>
     <w:p/>
     <w:p>
@@ -45,14 +29,11 @@
           <w:numId w:val="2"/>
         </w:numPr>
       </w:pPr>
+      <w:bookmarkStart w:id="0" w:name="_GoBack"/>
+      <w:bookmarkEnd w:id="0"/>
       <w:r>
-        <w:t xml:space="preserve">DATCOM </w:t>
+        <w:t xml:space="preserve">Guidance </w:t>
       </w:r>
-      <w:proofErr w:type="spellStart"/>
-      <w:r>
-        <w:t>Aerodynamic</w:t>
-      </w:r>
-      <w:proofErr w:type="spellEnd"/>
     </w:p>
     <w:p>
       <w:pPr>
@@ -62,13 +43,8 @@
           <w:numId w:val="2"/>
         </w:numPr>
       </w:pPr>
-      <w:proofErr w:type="spellStart"/>
       <w:r>
-        <w:t>Guidance</w:t>
-      </w:r>
-      <w:proofErr w:type="spellEnd"/>
-      <w:r>
-        <w:t xml:space="preserve"> </w:t>
+        <w:t>Autopilot</w:t>
       </w:r>
     </w:p>
     <w:p>
@@ -80,7 +56,7 @@
         </w:numPr>
       </w:pPr>
       <w:r>
-        <w:t>Autopilot</w:t>
+        <w:t>Navigation</w:t>
       </w:r>
     </w:p>
     <w:p>
@@ -92,22 +68,8 @@
         </w:numPr>
       </w:pPr>
       <w:r>
-        <w:t>Navigation</w:t>
-      </w:r>
-    </w:p>
-    <w:p>
-      <w:pPr>
-        <w:pStyle w:val="Listenabsatz"/>
-        <w:numPr>
-          <w:ilvl w:val="0"/>
-          <w:numId w:val="2"/>
-        </w:numPr>
-      </w:pPr>
-      <w:proofErr w:type="spellStart"/>
-      <w:r>
         <w:t>Actuator</w:t>
       </w:r>
-      <w:proofErr w:type="spellEnd"/>
     </w:p>
     <w:p/>
     <w:p>
@@ -138,9 +100,8 @@
       <w:r>
         <w:t>Unit Test</w:t>
       </w:r>
-      <w:bookmarkStart w:id="0" w:name="_GoBack"/>
-      <w:bookmarkEnd w:id="0"/>
     </w:p>
+    <w:p/>
     <w:sectPr>
       <w:pgSz w:w="11906" w:h="16838"/>
       <w:pgMar w:top="1417" w:right="1417" w:bottom="1134" w:left="1417" w:header="708" w:footer="708" w:gutter="0"/>

</xml_diff>

<commit_message>
Navigation hinzugefügt + Funktionsaufruf getestet zusätzliche Funktionen (initialize und calc entfernt) direkter Aufruf der init und update Funktionen möglich
</commit_message>
<xml_diff>
--- a/Documents/To-Do_GenericAircraftSimulation.docx
+++ b/Documents/To-Do_GenericAircraftSimulation.docx
@@ -16,6 +16,17 @@
       </w:r>
     </w:p>
     <w:p/>
+    <w:p/>
+    <w:p>
+      <w:r>
+        <w:t>Calc und initialize entfernen !!!!!</w:t>
+      </w:r>
+      <w:r>
+        <w:t xml:space="preserve"> in allen Klassen wo vererbt wurde</w:t>
+      </w:r>
+      <w:bookmarkStart w:id="0" w:name="_GoBack"/>
+      <w:bookmarkEnd w:id="0"/>
+    </w:p>
     <w:p>
       <w:r>
         <w:t>Klassen implementieren:</w:t>
@@ -29,8 +40,6 @@
           <w:numId w:val="2"/>
         </w:numPr>
       </w:pPr>
-      <w:bookmarkStart w:id="0" w:name="_GoBack"/>
-      <w:bookmarkEnd w:id="0"/>
       <w:r>
         <w:t xml:space="preserve">Guidance </w:t>
       </w:r>

</xml_diff>

<commit_message>
Kommentierung, AccTable Module Test,Autopilot
</commit_message>
<xml_diff>
--- a/Documents/To-Do_GenericAircraftSimulation.docx
+++ b/Documents/To-Do_GenericAircraftSimulation.docx
@@ -6,19 +6,70 @@
       <w:pPr>
         <w:rPr>
           <w:u w:val="single"/>
+          <w:lang w:val="en-AU"/>
         </w:rPr>
       </w:pPr>
       <w:r>
         <w:rPr>
           <w:u w:val="single"/>
-        </w:rPr>
-        <w:t>To-Do GenericAircraftSimulation</w:t>
-      </w:r>
-    </w:p>
-    <w:p/>
-    <w:p>
-      <w:r>
-        <w:t>Klassen implementieren:</w:t>
+          <w:lang w:val="en-AU"/>
+        </w:rPr>
+        <w:t xml:space="preserve">To-Do </w:t>
+      </w:r>
+      <w:proofErr w:type="spellStart"/>
+      <w:r>
+        <w:rPr>
+          <w:u w:val="single"/>
+          <w:lang w:val="en-AU"/>
+        </w:rPr>
+        <w:t>GenericAircraftSimulation</w:t>
+      </w:r>
+      <w:proofErr w:type="spellEnd"/>
+    </w:p>
+    <w:p>
+      <w:pPr>
+        <w:rPr>
+          <w:lang w:val="en-AU"/>
+        </w:rPr>
+      </w:pPr>
+    </w:p>
+    <w:p>
+      <w:pPr>
+        <w:rPr>
+          <w:u w:val="single"/>
+          <w:lang w:val="en-AU"/>
+        </w:rPr>
+      </w:pPr>
+      <w:proofErr w:type="spellStart"/>
+      <w:r>
+        <w:rPr>
+          <w:u w:val="single"/>
+          <w:lang w:val="en-AU"/>
+        </w:rPr>
+        <w:t>Meilenstein</w:t>
+      </w:r>
+      <w:proofErr w:type="spellEnd"/>
+      <w:r>
+        <w:rPr>
+          <w:u w:val="single"/>
+          <w:lang w:val="en-AU"/>
+        </w:rPr>
+        <w:t xml:space="preserve"> 1</w:t>
+      </w:r>
+    </w:p>
+    <w:p>
+      <w:pPr>
+        <w:rPr>
+          <w:strike/>
+          <w:lang w:val="en-AU"/>
+        </w:rPr>
+      </w:pPr>
+      <w:r>
+        <w:rPr>
+          <w:strike/>
+          <w:lang w:val="en-AU"/>
+        </w:rPr>
+        <w:t>Guidance-Modul</w:t>
       </w:r>
     </w:p>
     <w:p>
@@ -26,40 +77,56 @@
         <w:pStyle w:val="Listenabsatz"/>
         <w:numPr>
           <w:ilvl w:val="0"/>
-          <w:numId w:val="2"/>
+          <w:numId w:val="3"/>
         </w:numPr>
-      </w:pPr>
-      <w:r>
-        <w:t xml:space="preserve">Guidance </w:t>
-      </w:r>
+        <w:rPr>
+          <w:strike/>
+        </w:rPr>
+      </w:pPr>
+      <w:r>
+        <w:rPr>
+          <w:strike/>
+        </w:rPr>
+        <w:t>Implementieren der Tabellen-</w:t>
+      </w:r>
+      <w:proofErr w:type="spellStart"/>
+      <w:r>
+        <w:rPr>
+          <w:strike/>
+        </w:rPr>
+        <w:t>accTable</w:t>
+      </w:r>
+      <w:proofErr w:type="spellEnd"/>
     </w:p>
     <w:p>
       <w:pPr>
         <w:pStyle w:val="Listenabsatz"/>
         <w:numPr>
           <w:ilvl w:val="0"/>
-          <w:numId w:val="2"/>
+          <w:numId w:val="3"/>
         </w:numPr>
-      </w:pPr>
-      <w:r>
-        <w:t>Autopilot</w:t>
-      </w:r>
-    </w:p>
-    <w:p>
-      <w:r>
-        <w:t>Autopilot Struct abändern. Global für Kommandos</w:t>
-      </w:r>
-    </w:p>
-    <w:p>
-      <w:r>
-        <w:t>Lokal speichern der GainScheduling Tabellen</w:t>
-      </w:r>
-      <w:bookmarkStart w:id="0" w:name="_GoBack"/>
-      <w:bookmarkEnd w:id="0"/>
-    </w:p>
-    <w:p>
-      <w:r>
-        <w:t>Änderungen/Ergänzen:</w:t>
+        <w:rPr>
+          <w:strike/>
+        </w:rPr>
+      </w:pPr>
+      <w:r>
+        <w:rPr>
+          <w:strike/>
+        </w:rPr>
+        <w:t xml:space="preserve">Modultest für </w:t>
+      </w:r>
+      <w:proofErr w:type="spellStart"/>
+      <w:r>
+        <w:rPr>
+          <w:strike/>
+        </w:rPr>
+        <w:t>accTable</w:t>
+      </w:r>
+      <w:proofErr w:type="spellEnd"/>
+    </w:p>
+    <w:p>
+      <w:r>
+        <w:t>Autopilot-Modul</w:t>
       </w:r>
     </w:p>
     <w:p>
@@ -67,11 +134,252 @@
         <w:pStyle w:val="Listenabsatz"/>
         <w:numPr>
           <w:ilvl w:val="0"/>
-          <w:numId w:val="2"/>
+          <w:numId w:val="3"/>
         </w:numPr>
       </w:pPr>
       <w:r>
-        <w:t>Einlesen mit Komma</w:t>
+        <w:t>Zustandsregler implementieren</w:t>
+      </w:r>
+    </w:p>
+    <w:p>
+      <w:r>
+        <w:t>Trajectory-6Dof</w:t>
+      </w:r>
+    </w:p>
+    <w:p>
+      <w:pPr>
+        <w:pStyle w:val="Listenabsatz"/>
+        <w:numPr>
+          <w:ilvl w:val="0"/>
+          <w:numId w:val="3"/>
+        </w:numPr>
+      </w:pPr>
+      <w:r>
+        <w:t>Modultest</w:t>
+      </w:r>
+    </w:p>
+    <w:p>
+      <w:proofErr w:type="spellStart"/>
+      <w:r>
+        <w:t>SimPreference</w:t>
+      </w:r>
+      <w:proofErr w:type="spellEnd"/>
+      <w:r>
+        <w:t xml:space="preserve"> </w:t>
+      </w:r>
+    </w:p>
+    <w:p>
+      <w:proofErr w:type="spellStart"/>
+      <w:r>
+        <w:t>Actuator</w:t>
+      </w:r>
+      <w:proofErr w:type="spellEnd"/>
+      <w:r>
+        <w:t>-Modul</w:t>
+      </w:r>
+    </w:p>
+    <w:p>
+      <w:pPr>
+        <w:pStyle w:val="Listenabsatz"/>
+        <w:numPr>
+          <w:ilvl w:val="0"/>
+          <w:numId w:val="3"/>
+        </w:numPr>
+      </w:pPr>
+      <w:r>
+        <w:t xml:space="preserve">Implementieren von </w:t>
+      </w:r>
+      <w:proofErr w:type="spellStart"/>
+      <w:r>
+        <w:t>flawless</w:t>
+      </w:r>
+      <w:proofErr w:type="spellEnd"/>
+      <w:r>
+        <w:t xml:space="preserve"> </w:t>
+      </w:r>
+      <w:proofErr w:type="spellStart"/>
+      <w:r>
+        <w:t>Actuator</w:t>
+      </w:r>
+      <w:proofErr w:type="spellEnd"/>
+    </w:p>
+    <w:p>
+      <w:proofErr w:type="spellStart"/>
+      <w:r>
+        <w:t>RealSystemtrajectory</w:t>
+      </w:r>
+      <w:proofErr w:type="spellEnd"/>
+      <w:r>
+        <w:t xml:space="preserve"> implementieren</w:t>
+      </w:r>
+    </w:p>
+    <w:p>
+      <w:pPr>
+        <w:pStyle w:val="Listenabsatz"/>
+        <w:numPr>
+          <w:ilvl w:val="0"/>
+          <w:numId w:val="3"/>
+        </w:numPr>
+      </w:pPr>
+      <w:r>
+        <w:t>Modultest</w:t>
+      </w:r>
+    </w:p>
+    <w:p>
+      <w:r>
+        <w:t xml:space="preserve">Aufruf </w:t>
+      </w:r>
+      <w:proofErr w:type="gramStart"/>
+      <w:r>
+        <w:t>in  der</w:t>
+      </w:r>
+      <w:proofErr w:type="gramEnd"/>
+      <w:r>
+        <w:t xml:space="preserve"> </w:t>
+      </w:r>
+      <w:proofErr w:type="spellStart"/>
+      <w:r>
+        <w:t>Trajectorien</w:t>
+      </w:r>
+      <w:proofErr w:type="spellEnd"/>
+      <w:r>
+        <w:t xml:space="preserve"> </w:t>
+      </w:r>
+      <w:proofErr w:type="spellStart"/>
+      <w:r>
+        <w:t>berechnung</w:t>
+      </w:r>
+      <w:proofErr w:type="spellEnd"/>
+      <w:r>
+        <w:t xml:space="preserve"> in Aircraft</w:t>
+      </w:r>
+    </w:p>
+    <w:p/>
+    <w:p>
+      <w:r>
+        <w:t>Aircraft Sim Aufruf</w:t>
+      </w:r>
+    </w:p>
+    <w:p/>
+    <w:p>
+      <w:pPr>
+        <w:rPr>
+          <w:u w:val="single"/>
+        </w:rPr>
+      </w:pPr>
+      <w:r>
+        <w:rPr>
+          <w:u w:val="single"/>
+        </w:rPr>
+        <w:t>Meilenstein 2</w:t>
+      </w:r>
+    </w:p>
+    <w:p>
+      <w:r>
+        <w:t xml:space="preserve">Klassen dokumentieren mit </w:t>
+      </w:r>
+      <w:proofErr w:type="spellStart"/>
+      <w:r>
+        <w:t>Doxygen</w:t>
+      </w:r>
+      <w:proofErr w:type="spellEnd"/>
+    </w:p>
+    <w:p>
+      <w:r>
+        <w:t xml:space="preserve">Tools </w:t>
+      </w:r>
+      <w:proofErr w:type="spellStart"/>
+      <w:r>
+        <w:t>comma</w:t>
+      </w:r>
+      <w:proofErr w:type="spellEnd"/>
+      <w:r>
+        <w:t xml:space="preserve"> </w:t>
+      </w:r>
+      <w:proofErr w:type="spellStart"/>
+      <w:r>
+        <w:t>separated</w:t>
+      </w:r>
+      <w:proofErr w:type="spellEnd"/>
+      <w:r>
+        <w:t xml:space="preserve"> </w:t>
+      </w:r>
+      <w:proofErr w:type="spellStart"/>
+      <w:r>
+        <w:t>text</w:t>
+      </w:r>
+      <w:proofErr w:type="spellEnd"/>
+      <w:r>
+        <w:t xml:space="preserve"> </w:t>
+      </w:r>
+      <w:proofErr w:type="spellStart"/>
+      <w:r>
+        <w:t>files</w:t>
+      </w:r>
+      <w:proofErr w:type="spellEnd"/>
+      <w:r>
+        <w:t xml:space="preserve"> </w:t>
+      </w:r>
+      <w:bookmarkStart w:id="0" w:name="_GoBack"/>
+      <w:bookmarkEnd w:id="0"/>
+    </w:p>
+    <w:p>
+      <w:pPr>
+        <w:pStyle w:val="Listenabsatz"/>
+        <w:numPr>
+          <w:ilvl w:val="0"/>
+          <w:numId w:val="4"/>
+        </w:numPr>
+      </w:pPr>
+      <w:r>
+        <w:t xml:space="preserve">Unit </w:t>
+      </w:r>
+      <w:proofErr w:type="spellStart"/>
+      <w:r>
+        <w:t>test</w:t>
+      </w:r>
+      <w:proofErr w:type="spellEnd"/>
+    </w:p>
+    <w:p>
+      <w:r>
+        <w:t>Aufräumen</w:t>
+      </w:r>
+    </w:p>
+    <w:p>
+      <w:pPr>
+        <w:rPr>
+          <w:u w:val="single"/>
+        </w:rPr>
+      </w:pPr>
+      <w:r>
+        <w:rPr>
+          <w:u w:val="single"/>
+        </w:rPr>
+        <w:t>Meilenstein 3</w:t>
+      </w:r>
+    </w:p>
+    <w:p>
+      <w:pPr>
+        <w:pStyle w:val="Listenabsatz"/>
+        <w:numPr>
+          <w:ilvl w:val="0"/>
+          <w:numId w:val="4"/>
+        </w:numPr>
+      </w:pPr>
+      <w:r>
+        <w:t>Rechenzeit vergleich MATLAB C++</w:t>
+      </w:r>
+    </w:p>
+    <w:p>
+      <w:pPr>
+        <w:pStyle w:val="Listenabsatz"/>
+        <w:numPr>
+          <w:ilvl w:val="0"/>
+          <w:numId w:val="4"/>
+        </w:numPr>
+      </w:pPr>
+      <w:r>
+        <w:t>Optimierung</w:t>
       </w:r>
     </w:p>
     <w:p>
@@ -79,35 +387,11 @@
         <w:pStyle w:val="Listenabsatz"/>
         <w:numPr>
           <w:ilvl w:val="1"/>
-          <w:numId w:val="2"/>
+          <w:numId w:val="4"/>
         </w:numPr>
       </w:pPr>
       <w:r>
-        <w:t>Unit Test</w:t>
-      </w:r>
-    </w:p>
-    <w:p/>
-    <w:p>
-      <w:r>
-        <w:t>Optimierung:</w:t>
-      </w:r>
-    </w:p>
-    <w:p>
-      <w:pPr>
-        <w:pStyle w:val="Listenabsatz"/>
-        <w:numPr>
-          <w:ilvl w:val="0"/>
-          <w:numId w:val="2"/>
-        </w:numPr>
-      </w:pPr>
-      <w:r>
-        <w:t xml:space="preserve">2D Interpolation </w:t>
-      </w:r>
-      <w:r>
-        <w:sym w:font="Wingdings" w:char="F0E0"/>
-      </w:r>
-      <w:r>
-        <w:t xml:space="preserve"> Call by Reference</w:t>
+        <w:t>Intel Compiler</w:t>
       </w:r>
     </w:p>
     <w:p>
@@ -115,13 +399,16 @@
         <w:pStyle w:val="Listenabsatz"/>
         <w:numPr>
           <w:ilvl w:val="1"/>
-          <w:numId w:val="2"/>
+          <w:numId w:val="4"/>
         </w:numPr>
       </w:pPr>
       <w:r>
-        <w:t>Vgl. mit und ohne call by reference für bericht !!!!</w:t>
-      </w:r>
-    </w:p>
+        <w:t>Pragma Befehle</w:t>
+      </w:r>
+    </w:p>
+    <w:p/>
+    <w:p/>
+    <w:p/>
     <w:p/>
     <w:sectPr>
       <w:pgSz w:w="11906" w:h="16838"/>
@@ -136,6 +423,230 @@
 <file path=word/numbering.xml><?xml version="1.0" encoding="utf-8"?>
 <w:numbering xmlns:wpc="http://schemas.microsoft.com/office/word/2010/wordprocessingCanvas" xmlns:cx="http://schemas.microsoft.com/office/drawing/2014/chartex" xmlns:cx1="http://schemas.microsoft.com/office/drawing/2015/9/8/chartex" xmlns:cx2="http://schemas.microsoft.com/office/drawing/2015/10/21/chartex" xmlns:cx3="http://schemas.microsoft.com/office/drawing/2016/5/9/chartex" xmlns:cx4="http://schemas.microsoft.com/office/drawing/2016/5/10/chartex" xmlns:cx5="http://schemas.microsoft.com/office/drawing/2016/5/11/chartex" xmlns:cx6="http://schemas.microsoft.com/office/drawing/2016/5/12/chartex" xmlns:cx7="http://schemas.microsoft.com/office/drawing/2016/5/13/chartex" xmlns:cx8="http://schemas.microsoft.com/office/drawing/2016/5/14/chartex" xmlns:mc="http://schemas.openxmlformats.org/markup-compatibility/2006" xmlns:aink="http://schemas.microsoft.com/office/drawing/2016/ink" xmlns:am3d="http://schemas.microsoft.com/office/drawing/2017/model3d" xmlns:o="urn:schemas-microsoft-com:office:office" xmlns:r="http://schemas.openxmlformats.org/officeDocument/2006/relationships" xmlns:m="http://schemas.openxmlformats.org/officeDocument/2006/math" xmlns:v="urn:schemas-microsoft-com:vml" xmlns:wp14="http://schemas.microsoft.com/office/word/2010/wordprocessingDrawing" xmlns:wp="http://schemas.openxmlformats.org/drawingml/2006/wordprocessingDrawing" xmlns:w10="urn:schemas-microsoft-com:office:word" xmlns:w="http://schemas.openxmlformats.org/wordprocessingml/2006/main" xmlns:w14="http://schemas.microsoft.com/office/word/2010/wordml" xmlns:w15="http://schemas.microsoft.com/office/word/2012/wordml" xmlns:w16cid="http://schemas.microsoft.com/office/word/2016/wordml/cid" xmlns:w16se="http://schemas.microsoft.com/office/word/2015/wordml/symex" xmlns:wpg="http://schemas.microsoft.com/office/word/2010/wordprocessingGroup" xmlns:wpi="http://schemas.microsoft.com/office/word/2010/wordprocessingInk" xmlns:wne="http://schemas.microsoft.com/office/word/2006/wordml" xmlns:wps="http://schemas.microsoft.com/office/word/2010/wordprocessingShape" mc:Ignorable="w14 w15 w16se w16cid wp14">
   <w:abstractNum w:abstractNumId="0" w15:restartNumberingAfterBreak="0">
+    <w:nsid w:val="02E13064"/>
+    <w:multiLevelType w:val="hybridMultilevel"/>
+    <w:tmpl w:val="6C0A50AA"/>
+    <w:lvl w:ilvl="0" w:tplc="890E860E">
+      <w:numFmt w:val="bullet"/>
+      <w:lvlText w:val="-"/>
+      <w:lvlJc w:val="left"/>
+      <w:pPr>
+        <w:ind w:left="720" w:hanging="360"/>
+      </w:pPr>
+      <w:rPr>
+        <w:rFonts w:ascii="Calibri" w:eastAsiaTheme="minorHAnsi" w:hAnsi="Calibri" w:cs="Calibri" w:hint="default"/>
+      </w:rPr>
+    </w:lvl>
+    <w:lvl w:ilvl="1" w:tplc="04070003" w:tentative="1">
+      <w:start w:val="1"/>
+      <w:numFmt w:val="bullet"/>
+      <w:lvlText w:val="o"/>
+      <w:lvlJc w:val="left"/>
+      <w:pPr>
+        <w:ind w:left="1440" w:hanging="360"/>
+      </w:pPr>
+      <w:rPr>
+        <w:rFonts w:ascii="Courier New" w:hAnsi="Courier New" w:cs="Courier New" w:hint="default"/>
+      </w:rPr>
+    </w:lvl>
+    <w:lvl w:ilvl="2" w:tplc="04070005" w:tentative="1">
+      <w:start w:val="1"/>
+      <w:numFmt w:val="bullet"/>
+      <w:lvlText w:val=""/>
+      <w:lvlJc w:val="left"/>
+      <w:pPr>
+        <w:ind w:left="2160" w:hanging="360"/>
+      </w:pPr>
+      <w:rPr>
+        <w:rFonts w:ascii="Wingdings" w:hAnsi="Wingdings" w:hint="default"/>
+      </w:rPr>
+    </w:lvl>
+    <w:lvl w:ilvl="3" w:tplc="04070001" w:tentative="1">
+      <w:start w:val="1"/>
+      <w:numFmt w:val="bullet"/>
+      <w:lvlText w:val=""/>
+      <w:lvlJc w:val="left"/>
+      <w:pPr>
+        <w:ind w:left="2880" w:hanging="360"/>
+      </w:pPr>
+      <w:rPr>
+        <w:rFonts w:ascii="Symbol" w:hAnsi="Symbol" w:hint="default"/>
+      </w:rPr>
+    </w:lvl>
+    <w:lvl w:ilvl="4" w:tplc="04070003" w:tentative="1">
+      <w:start w:val="1"/>
+      <w:numFmt w:val="bullet"/>
+      <w:lvlText w:val="o"/>
+      <w:lvlJc w:val="left"/>
+      <w:pPr>
+        <w:ind w:left="3600" w:hanging="360"/>
+      </w:pPr>
+      <w:rPr>
+        <w:rFonts w:ascii="Courier New" w:hAnsi="Courier New" w:cs="Courier New" w:hint="default"/>
+      </w:rPr>
+    </w:lvl>
+    <w:lvl w:ilvl="5" w:tplc="04070005" w:tentative="1">
+      <w:start w:val="1"/>
+      <w:numFmt w:val="bullet"/>
+      <w:lvlText w:val=""/>
+      <w:lvlJc w:val="left"/>
+      <w:pPr>
+        <w:ind w:left="4320" w:hanging="360"/>
+      </w:pPr>
+      <w:rPr>
+        <w:rFonts w:ascii="Wingdings" w:hAnsi="Wingdings" w:hint="default"/>
+      </w:rPr>
+    </w:lvl>
+    <w:lvl w:ilvl="6" w:tplc="04070001" w:tentative="1">
+      <w:start w:val="1"/>
+      <w:numFmt w:val="bullet"/>
+      <w:lvlText w:val=""/>
+      <w:lvlJc w:val="left"/>
+      <w:pPr>
+        <w:ind w:left="5040" w:hanging="360"/>
+      </w:pPr>
+      <w:rPr>
+        <w:rFonts w:ascii="Symbol" w:hAnsi="Symbol" w:hint="default"/>
+      </w:rPr>
+    </w:lvl>
+    <w:lvl w:ilvl="7" w:tplc="04070003" w:tentative="1">
+      <w:start w:val="1"/>
+      <w:numFmt w:val="bullet"/>
+      <w:lvlText w:val="o"/>
+      <w:lvlJc w:val="left"/>
+      <w:pPr>
+        <w:ind w:left="5760" w:hanging="360"/>
+      </w:pPr>
+      <w:rPr>
+        <w:rFonts w:ascii="Courier New" w:hAnsi="Courier New" w:cs="Courier New" w:hint="default"/>
+      </w:rPr>
+    </w:lvl>
+    <w:lvl w:ilvl="8" w:tplc="04070005" w:tentative="1">
+      <w:start w:val="1"/>
+      <w:numFmt w:val="bullet"/>
+      <w:lvlText w:val=""/>
+      <w:lvlJc w:val="left"/>
+      <w:pPr>
+        <w:ind w:left="6480" w:hanging="360"/>
+      </w:pPr>
+      <w:rPr>
+        <w:rFonts w:ascii="Wingdings" w:hAnsi="Wingdings" w:hint="default"/>
+      </w:rPr>
+    </w:lvl>
+  </w:abstractNum>
+  <w:abstractNum w:abstractNumId="1" w15:restartNumberingAfterBreak="0">
+    <w:nsid w:val="580339F0"/>
+    <w:multiLevelType w:val="hybridMultilevel"/>
+    <w:tmpl w:val="0A7A3694"/>
+    <w:lvl w:ilvl="0" w:tplc="92BA9816">
+      <w:numFmt w:val="bullet"/>
+      <w:lvlText w:val="-"/>
+      <w:lvlJc w:val="left"/>
+      <w:pPr>
+        <w:ind w:left="720" w:hanging="360"/>
+      </w:pPr>
+      <w:rPr>
+        <w:rFonts w:ascii="Calibri" w:eastAsiaTheme="minorHAnsi" w:hAnsi="Calibri" w:cs="Calibri" w:hint="default"/>
+      </w:rPr>
+    </w:lvl>
+    <w:lvl w:ilvl="1" w:tplc="04070003">
+      <w:start w:val="1"/>
+      <w:numFmt w:val="bullet"/>
+      <w:lvlText w:val="o"/>
+      <w:lvlJc w:val="left"/>
+      <w:pPr>
+        <w:ind w:left="1440" w:hanging="360"/>
+      </w:pPr>
+      <w:rPr>
+        <w:rFonts w:ascii="Courier New" w:hAnsi="Courier New" w:cs="Courier New" w:hint="default"/>
+      </w:rPr>
+    </w:lvl>
+    <w:lvl w:ilvl="2" w:tplc="04070005" w:tentative="1">
+      <w:start w:val="1"/>
+      <w:numFmt w:val="bullet"/>
+      <w:lvlText w:val=""/>
+      <w:lvlJc w:val="left"/>
+      <w:pPr>
+        <w:ind w:left="2160" w:hanging="360"/>
+      </w:pPr>
+      <w:rPr>
+        <w:rFonts w:ascii="Wingdings" w:hAnsi="Wingdings" w:hint="default"/>
+      </w:rPr>
+    </w:lvl>
+    <w:lvl w:ilvl="3" w:tplc="04070001" w:tentative="1">
+      <w:start w:val="1"/>
+      <w:numFmt w:val="bullet"/>
+      <w:lvlText w:val=""/>
+      <w:lvlJc w:val="left"/>
+      <w:pPr>
+        <w:ind w:left="2880" w:hanging="360"/>
+      </w:pPr>
+      <w:rPr>
+        <w:rFonts w:ascii="Symbol" w:hAnsi="Symbol" w:hint="default"/>
+      </w:rPr>
+    </w:lvl>
+    <w:lvl w:ilvl="4" w:tplc="04070003" w:tentative="1">
+      <w:start w:val="1"/>
+      <w:numFmt w:val="bullet"/>
+      <w:lvlText w:val="o"/>
+      <w:lvlJc w:val="left"/>
+      <w:pPr>
+        <w:ind w:left="3600" w:hanging="360"/>
+      </w:pPr>
+      <w:rPr>
+        <w:rFonts w:ascii="Courier New" w:hAnsi="Courier New" w:cs="Courier New" w:hint="default"/>
+      </w:rPr>
+    </w:lvl>
+    <w:lvl w:ilvl="5" w:tplc="04070005" w:tentative="1">
+      <w:start w:val="1"/>
+      <w:numFmt w:val="bullet"/>
+      <w:lvlText w:val=""/>
+      <w:lvlJc w:val="left"/>
+      <w:pPr>
+        <w:ind w:left="4320" w:hanging="360"/>
+      </w:pPr>
+      <w:rPr>
+        <w:rFonts w:ascii="Wingdings" w:hAnsi="Wingdings" w:hint="default"/>
+      </w:rPr>
+    </w:lvl>
+    <w:lvl w:ilvl="6" w:tplc="04070001" w:tentative="1">
+      <w:start w:val="1"/>
+      <w:numFmt w:val="bullet"/>
+      <w:lvlText w:val=""/>
+      <w:lvlJc w:val="left"/>
+      <w:pPr>
+        <w:ind w:left="5040" w:hanging="360"/>
+      </w:pPr>
+      <w:rPr>
+        <w:rFonts w:ascii="Symbol" w:hAnsi="Symbol" w:hint="default"/>
+      </w:rPr>
+    </w:lvl>
+    <w:lvl w:ilvl="7" w:tplc="04070003" w:tentative="1">
+      <w:start w:val="1"/>
+      <w:numFmt w:val="bullet"/>
+      <w:lvlText w:val="o"/>
+      <w:lvlJc w:val="left"/>
+      <w:pPr>
+        <w:ind w:left="5760" w:hanging="360"/>
+      </w:pPr>
+      <w:rPr>
+        <w:rFonts w:ascii="Courier New" w:hAnsi="Courier New" w:cs="Courier New" w:hint="default"/>
+      </w:rPr>
+    </w:lvl>
+    <w:lvl w:ilvl="8" w:tplc="04070005" w:tentative="1">
+      <w:start w:val="1"/>
+      <w:numFmt w:val="bullet"/>
+      <w:lvlText w:val=""/>
+      <w:lvlJc w:val="left"/>
+      <w:pPr>
+        <w:ind w:left="6480" w:hanging="360"/>
+      </w:pPr>
+      <w:rPr>
+        <w:rFonts w:ascii="Wingdings" w:hAnsi="Wingdings" w:hint="default"/>
+      </w:rPr>
+    </w:lvl>
+  </w:abstractNum>
+  <w:abstractNum w:abstractNumId="2" w15:restartNumberingAfterBreak="0">
     <w:nsid w:val="61F66844"/>
     <w:multiLevelType w:val="hybridMultilevel"/>
     <w:tmpl w:val="EFD69F46"/>
@@ -247,7 +758,7 @@
       </w:rPr>
     </w:lvl>
   </w:abstractNum>
-  <w:abstractNum w:abstractNumId="1" w15:restartNumberingAfterBreak="0">
+  <w:abstractNum w:abstractNumId="3" w15:restartNumberingAfterBreak="0">
     <w:nsid w:val="63D0719D"/>
     <w:multiLevelType w:val="hybridMultilevel"/>
     <w:tmpl w:val="76342A02"/>
@@ -360,10 +871,16 @@
     </w:lvl>
   </w:abstractNum>
   <w:num w:numId="1">
-    <w:abstractNumId w:val="1"/>
+    <w:abstractNumId w:val="3"/>
   </w:num>
   <w:num w:numId="2">
+    <w:abstractNumId w:val="2"/>
+  </w:num>
+  <w:num w:numId="3">
     <w:abstractNumId w:val="0"/>
+  </w:num>
+  <w:num w:numId="4">
+    <w:abstractNumId w:val="1"/>
   </w:num>
 </w:numbering>
 </file>

</xml_diff>